<commit_message>
Update database topic 4
</commit_message>
<xml_diff>
--- a/Database/coursera/Topic 4.docx
+++ b/Database/coursera/Topic 4.docx
@@ -19,6 +19,9 @@
     </w:p>
     <w:p>
       <w:r>
+        <w:rPr>
+          <w:noProof/>
+        </w:rPr>
         <w:drawing>
           <wp:inline distT="0" distB="0" distL="0" distR="0" wp14:anchorId="636E869C" wp14:editId="222EFAA5">
             <wp:extent cx="4020111" cy="1695687"/>
@@ -63,6 +66,9 @@
     </w:p>
     <w:p>
       <w:r>
+        <w:rPr>
+          <w:noProof/>
+        </w:rPr>
         <w:drawing>
           <wp:inline distT="0" distB="0" distL="0" distR="0" wp14:anchorId="200A52B7" wp14:editId="4713F891">
             <wp:extent cx="4191585" cy="1381318"/>
@@ -111,6 +117,9 @@
     </w:p>
     <w:p>
       <w:r>
+        <w:rPr>
+          <w:noProof/>
+        </w:rPr>
         <w:drawing>
           <wp:inline distT="0" distB="0" distL="0" distR="0" wp14:anchorId="4DC37727" wp14:editId="5EBEEFDA">
             <wp:extent cx="3696216" cy="1371791"/>
@@ -165,6 +174,9 @@
     </w:p>
     <w:p>
       <w:r>
+        <w:rPr>
+          <w:noProof/>
+        </w:rPr>
         <w:drawing>
           <wp:inline distT="0" distB="0" distL="0" distR="0" wp14:anchorId="24BEC509" wp14:editId="4599B1D3">
             <wp:extent cx="4153480" cy="1657581"/>
@@ -204,6 +216,9 @@
     </w:p>
     <w:p>
       <w:r>
+        <w:rPr>
+          <w:noProof/>
+        </w:rPr>
         <w:lastRenderedPageBreak/>
         <w:drawing>
           <wp:inline distT="0" distB="0" distL="0" distR="0" wp14:anchorId="21BBFEBC" wp14:editId="442837AE">
@@ -249,6 +264,9 @@
     </w:p>
     <w:p>
       <w:r>
+        <w:rPr>
+          <w:noProof/>
+        </w:rPr>
         <w:drawing>
           <wp:inline distT="0" distB="0" distL="0" distR="0" wp14:anchorId="7BD6E3DF" wp14:editId="7DF0CA15">
             <wp:extent cx="4239217" cy="1752845"/>
@@ -312,6 +330,7 @@
         <w:rPr>
           <w:b/>
           <w:bCs/>
+          <w:noProof/>
         </w:rPr>
         <w:drawing>
           <wp:inline distT="0" distB="0" distL="0" distR="0" wp14:anchorId="07C24151" wp14:editId="42506537">
@@ -376,6 +395,7 @@
         <w:rPr>
           <w:b/>
           <w:bCs/>
+          <w:noProof/>
         </w:rPr>
         <w:drawing>
           <wp:inline distT="0" distB="0" distL="0" distR="0" wp14:anchorId="5C7EF461" wp14:editId="0D72068E">
@@ -440,6 +460,7 @@
         <w:rPr>
           <w:b/>
           <w:bCs/>
+          <w:noProof/>
         </w:rPr>
         <w:drawing>
           <wp:inline distT="0" distB="0" distL="0" distR="0" wp14:anchorId="34BBA346" wp14:editId="1D737579">
@@ -513,6 +534,7 @@
         <w:rPr>
           <w:b/>
           <w:bCs/>
+          <w:noProof/>
         </w:rPr>
         <w:drawing>
           <wp:inline distT="0" distB="0" distL="0" distR="0" wp14:anchorId="6BCA005D" wp14:editId="3F7CDD7B">
@@ -577,6 +599,7 @@
         <w:rPr>
           <w:b/>
           <w:bCs/>
+          <w:noProof/>
         </w:rPr>
         <w:drawing>
           <wp:inline distT="0" distB="0" distL="0" distR="0" wp14:anchorId="299167D6" wp14:editId="4A493636">
@@ -634,6 +657,7 @@
         <w:rPr>
           <w:b/>
           <w:bCs/>
+          <w:noProof/>
         </w:rPr>
         <w:drawing>
           <wp:inline distT="0" distB="0" distL="0" distR="0" wp14:anchorId="3D03AA17" wp14:editId="50A10A39">
@@ -683,6 +707,7 @@
         <w:rPr>
           <w:b/>
           <w:bCs/>
+          <w:noProof/>
         </w:rPr>
         <w:lastRenderedPageBreak/>
         <w:drawing>
@@ -748,6 +773,7 @@
         <w:rPr>
           <w:b/>
           <w:bCs/>
+          <w:noProof/>
         </w:rPr>
         <w:drawing>
           <wp:inline distT="0" distB="0" distL="0" distR="0" wp14:anchorId="5E95B345" wp14:editId="300B3788">
@@ -797,6 +823,7 @@
         <w:rPr>
           <w:b/>
           <w:bCs/>
+          <w:noProof/>
         </w:rPr>
         <w:drawing>
           <wp:inline distT="0" distB="0" distL="0" distR="0" wp14:anchorId="26E119B0" wp14:editId="24A33767">
@@ -846,6 +873,7 @@
         <w:rPr>
           <w:b/>
           <w:bCs/>
+          <w:noProof/>
         </w:rPr>
         <w:lastRenderedPageBreak/>
         <w:drawing>
@@ -896,6 +924,7 @@
         <w:rPr>
           <w:b/>
           <w:bCs/>
+          <w:noProof/>
         </w:rPr>
         <w:drawing>
           <wp:inline distT="0" distB="0" distL="0" distR="0" wp14:anchorId="5B921AB8" wp14:editId="0F17EC9F">
@@ -945,6 +974,7 @@
         <w:rPr>
           <w:b/>
           <w:bCs/>
+          <w:noProof/>
         </w:rPr>
         <w:drawing>
           <wp:inline distT="0" distB="0" distL="0" distR="0" wp14:anchorId="7F29A519" wp14:editId="7BAFBB38">
@@ -1002,6 +1032,7 @@
         <w:rPr>
           <w:b/>
           <w:bCs/>
+          <w:noProof/>
         </w:rPr>
         <w:drawing>
           <wp:inline distT="0" distB="0" distL="0" distR="0" wp14:anchorId="778D244D" wp14:editId="7CB6A13E">
@@ -1051,6 +1082,7 @@
         <w:rPr>
           <w:b/>
           <w:bCs/>
+          <w:noProof/>
         </w:rPr>
         <w:drawing>
           <wp:inline distT="0" distB="0" distL="0" distR="0" wp14:anchorId="38D307B2" wp14:editId="12DB0152">
@@ -1100,6 +1132,7 @@
         <w:rPr>
           <w:b/>
           <w:bCs/>
+          <w:noProof/>
         </w:rPr>
         <w:lastRenderedPageBreak/>
         <w:drawing>
@@ -1150,6 +1183,7 @@
         <w:rPr>
           <w:b/>
           <w:bCs/>
+          <w:noProof/>
         </w:rPr>
         <w:drawing>
           <wp:inline distT="0" distB="0" distL="0" distR="0" wp14:anchorId="3B8A46E3" wp14:editId="3BC0BF27">
@@ -1199,6 +1233,7 @@
         <w:rPr>
           <w:b/>
           <w:bCs/>
+          <w:noProof/>
         </w:rPr>
         <w:drawing>
           <wp:inline distT="0" distB="0" distL="0" distR="0" wp14:anchorId="1B47D581" wp14:editId="2DD6860A">
@@ -1248,6 +1283,7 @@
         <w:rPr>
           <w:b/>
           <w:bCs/>
+          <w:noProof/>
         </w:rPr>
         <w:lastRenderedPageBreak/>
         <w:drawing>
@@ -1298,6 +1334,7 @@
         <w:rPr>
           <w:b/>
           <w:bCs/>
+          <w:noProof/>
         </w:rPr>
         <w:drawing>
           <wp:inline distT="0" distB="0" distL="0" distR="0" wp14:anchorId="2A72B055" wp14:editId="249BE317">
@@ -1362,6 +1399,7 @@
         <w:rPr>
           <w:b/>
           <w:bCs/>
+          <w:noProof/>
         </w:rPr>
         <w:drawing>
           <wp:inline distT="0" distB="0" distL="0" distR="0" wp14:anchorId="5BB8DFCC" wp14:editId="5E6E7F35">
@@ -1427,6 +1465,7 @@
         <w:rPr>
           <w:b/>
           <w:bCs/>
+          <w:noProof/>
         </w:rPr>
         <w:drawing>
           <wp:inline distT="0" distB="0" distL="0" distR="0" wp14:anchorId="03140815" wp14:editId="3286CD52">
@@ -1476,6 +1515,7 @@
         <w:rPr>
           <w:b/>
           <w:bCs/>
+          <w:noProof/>
         </w:rPr>
         <w:drawing>
           <wp:inline distT="0" distB="0" distL="0" distR="0" wp14:anchorId="0FA75193" wp14:editId="20F13F1C">
@@ -1525,6 +1565,7 @@
         <w:rPr>
           <w:b/>
           <w:bCs/>
+          <w:noProof/>
         </w:rPr>
         <w:lastRenderedPageBreak/>
         <w:drawing>
@@ -1552,6 +1593,846 @@
                     <a:xfrm>
                       <a:off x="0" y="0"/>
                       <a:ext cx="5731510" cy="3185795"/>
+                    </a:xfrm>
+                    <a:prstGeom prst="rect">
+                      <a:avLst/>
+                    </a:prstGeom>
+                  </pic:spPr>
+                </pic:pic>
+              </a:graphicData>
+            </a:graphic>
+          </wp:inline>
+        </w:drawing>
+      </w:r>
+    </w:p>
+    <w:p>
+      <w:pPr>
+        <w:rPr>
+          <w:b/>
+          <w:bCs/>
+        </w:rPr>
+      </w:pPr>
+      <w:r>
+        <w:rPr>
+          <w:b/>
+          <w:bCs/>
+        </w:rPr>
+        <w:drawing>
+          <wp:inline distT="0" distB="0" distL="0" distR="0" wp14:anchorId="1D8D79E2" wp14:editId="578993B0">
+            <wp:extent cx="3705742" cy="2362530"/>
+            <wp:effectExtent l="0" t="0" r="0" b="0"/>
+            <wp:docPr id="2" name="Picture 2" descr="Graphical user interface, text, application&#10;&#10;Description automatically generated"/>
+            <wp:cNvGraphicFramePr>
+              <a:graphicFrameLocks xmlns:a="http://schemas.openxmlformats.org/drawingml/2006/main" noChangeAspect="1"/>
+            </wp:cNvGraphicFramePr>
+            <a:graphic xmlns:a="http://schemas.openxmlformats.org/drawingml/2006/main">
+              <a:graphicData uri="http://schemas.openxmlformats.org/drawingml/2006/picture">
+                <pic:pic xmlns:pic="http://schemas.openxmlformats.org/drawingml/2006/picture">
+                  <pic:nvPicPr>
+                    <pic:cNvPr id="2" name="Picture 2" descr="Graphical user interface, text, application&#10;&#10;Description automatically generated"/>
+                    <pic:cNvPicPr/>
+                  </pic:nvPicPr>
+                  <pic:blipFill>
+                    <a:blip r:embed="rId33"/>
+                    <a:stretch>
+                      <a:fillRect/>
+                    </a:stretch>
+                  </pic:blipFill>
+                  <pic:spPr>
+                    <a:xfrm>
+                      <a:off x="0" y="0"/>
+                      <a:ext cx="3705742" cy="2362530"/>
+                    </a:xfrm>
+                    <a:prstGeom prst="rect">
+                      <a:avLst/>
+                    </a:prstGeom>
+                  </pic:spPr>
+                </pic:pic>
+              </a:graphicData>
+            </a:graphic>
+          </wp:inline>
+        </w:drawing>
+      </w:r>
+    </w:p>
+    <w:p>
+      <w:pPr>
+        <w:rPr>
+          <w:b/>
+          <w:bCs/>
+        </w:rPr>
+      </w:pPr>
+      <w:r>
+        <w:rPr>
+          <w:b/>
+          <w:bCs/>
+        </w:rPr>
+        <w:lastRenderedPageBreak/>
+        <w:drawing>
+          <wp:inline distT="0" distB="0" distL="0" distR="0" wp14:anchorId="46F76314" wp14:editId="1BA0C3BE">
+            <wp:extent cx="4248743" cy="3886742"/>
+            <wp:effectExtent l="0" t="0" r="0" b="0"/>
+            <wp:docPr id="13" name="Picture 13" descr="A picture containing text&#10;&#10;Description automatically generated"/>
+            <wp:cNvGraphicFramePr>
+              <a:graphicFrameLocks xmlns:a="http://schemas.openxmlformats.org/drawingml/2006/main" noChangeAspect="1"/>
+            </wp:cNvGraphicFramePr>
+            <a:graphic xmlns:a="http://schemas.openxmlformats.org/drawingml/2006/main">
+              <a:graphicData uri="http://schemas.openxmlformats.org/drawingml/2006/picture">
+                <pic:pic xmlns:pic="http://schemas.openxmlformats.org/drawingml/2006/picture">
+                  <pic:nvPicPr>
+                    <pic:cNvPr id="13" name="Picture 13" descr="A picture containing text&#10;&#10;Description automatically generated"/>
+                    <pic:cNvPicPr/>
+                  </pic:nvPicPr>
+                  <pic:blipFill>
+                    <a:blip r:embed="rId34"/>
+                    <a:stretch>
+                      <a:fillRect/>
+                    </a:stretch>
+                  </pic:blipFill>
+                  <pic:spPr>
+                    <a:xfrm>
+                      <a:off x="0" y="0"/>
+                      <a:ext cx="4248743" cy="3886742"/>
+                    </a:xfrm>
+                    <a:prstGeom prst="rect">
+                      <a:avLst/>
+                    </a:prstGeom>
+                  </pic:spPr>
+                </pic:pic>
+              </a:graphicData>
+            </a:graphic>
+          </wp:inline>
+        </w:drawing>
+      </w:r>
+    </w:p>
+    <w:p>
+      <w:pPr>
+        <w:rPr>
+          <w:b/>
+          <w:bCs/>
+        </w:rPr>
+      </w:pPr>
+      <w:r>
+        <w:rPr>
+          <w:b/>
+          <w:bCs/>
+        </w:rPr>
+        <w:drawing>
+          <wp:inline distT="0" distB="0" distL="0" distR="0" wp14:anchorId="6C9E41FB" wp14:editId="0E563E49">
+            <wp:extent cx="3972479" cy="4172532"/>
+            <wp:effectExtent l="0" t="0" r="9525" b="0"/>
+            <wp:docPr id="19" name="Picture 19" descr="Graphical user interface, text, application&#10;&#10;Description automatically generated"/>
+            <wp:cNvGraphicFramePr>
+              <a:graphicFrameLocks xmlns:a="http://schemas.openxmlformats.org/drawingml/2006/main" noChangeAspect="1"/>
+            </wp:cNvGraphicFramePr>
+            <a:graphic xmlns:a="http://schemas.openxmlformats.org/drawingml/2006/main">
+              <a:graphicData uri="http://schemas.openxmlformats.org/drawingml/2006/picture">
+                <pic:pic xmlns:pic="http://schemas.openxmlformats.org/drawingml/2006/picture">
+                  <pic:nvPicPr>
+                    <pic:cNvPr id="19" name="Picture 19" descr="Graphical user interface, text, application&#10;&#10;Description automatically generated"/>
+                    <pic:cNvPicPr/>
+                  </pic:nvPicPr>
+                  <pic:blipFill>
+                    <a:blip r:embed="rId35"/>
+                    <a:stretch>
+                      <a:fillRect/>
+                    </a:stretch>
+                  </pic:blipFill>
+                  <pic:spPr>
+                    <a:xfrm>
+                      <a:off x="0" y="0"/>
+                      <a:ext cx="3972479" cy="4172532"/>
+                    </a:xfrm>
+                    <a:prstGeom prst="rect">
+                      <a:avLst/>
+                    </a:prstGeom>
+                  </pic:spPr>
+                </pic:pic>
+              </a:graphicData>
+            </a:graphic>
+          </wp:inline>
+        </w:drawing>
+      </w:r>
+    </w:p>
+    <w:p>
+      <w:pPr>
+        <w:rPr>
+          <w:b/>
+          <w:bCs/>
+        </w:rPr>
+      </w:pPr>
+      <w:r>
+        <w:rPr>
+          <w:b/>
+          <w:bCs/>
+        </w:rPr>
+        <w:lastRenderedPageBreak/>
+        <w:drawing>
+          <wp:inline distT="0" distB="0" distL="0" distR="0" wp14:anchorId="29477ED5" wp14:editId="36D97018">
+            <wp:extent cx="4296375" cy="3353268"/>
+            <wp:effectExtent l="0" t="0" r="9525" b="0"/>
+            <wp:docPr id="36" name="Picture 36" descr="Text&#10;&#10;Description automatically generated"/>
+            <wp:cNvGraphicFramePr>
+              <a:graphicFrameLocks xmlns:a="http://schemas.openxmlformats.org/drawingml/2006/main" noChangeAspect="1"/>
+            </wp:cNvGraphicFramePr>
+            <a:graphic xmlns:a="http://schemas.openxmlformats.org/drawingml/2006/main">
+              <a:graphicData uri="http://schemas.openxmlformats.org/drawingml/2006/picture">
+                <pic:pic xmlns:pic="http://schemas.openxmlformats.org/drawingml/2006/picture">
+                  <pic:nvPicPr>
+                    <pic:cNvPr id="36" name="Picture 36" descr="Text&#10;&#10;Description automatically generated"/>
+                    <pic:cNvPicPr/>
+                  </pic:nvPicPr>
+                  <pic:blipFill>
+                    <a:blip r:embed="rId36"/>
+                    <a:stretch>
+                      <a:fillRect/>
+                    </a:stretch>
+                  </pic:blipFill>
+                  <pic:spPr>
+                    <a:xfrm>
+                      <a:off x="0" y="0"/>
+                      <a:ext cx="4296375" cy="3353268"/>
+                    </a:xfrm>
+                    <a:prstGeom prst="rect">
+                      <a:avLst/>
+                    </a:prstGeom>
+                  </pic:spPr>
+                </pic:pic>
+              </a:graphicData>
+            </a:graphic>
+          </wp:inline>
+        </w:drawing>
+      </w:r>
+    </w:p>
+    <w:p>
+      <w:pPr>
+        <w:rPr>
+          <w:b/>
+          <w:bCs/>
+        </w:rPr>
+      </w:pPr>
+      <w:r>
+        <w:rPr>
+          <w:b/>
+          <w:bCs/>
+        </w:rPr>
+        <w:drawing>
+          <wp:inline distT="0" distB="0" distL="0" distR="0" wp14:anchorId="4672F282" wp14:editId="42CE4356">
+            <wp:extent cx="3915321" cy="4544059"/>
+            <wp:effectExtent l="0" t="0" r="9525" b="9525"/>
+            <wp:docPr id="37" name="Picture 37" descr="Text&#10;&#10;Description automatically generated with medium confidence"/>
+            <wp:cNvGraphicFramePr>
+              <a:graphicFrameLocks xmlns:a="http://schemas.openxmlformats.org/drawingml/2006/main" noChangeAspect="1"/>
+            </wp:cNvGraphicFramePr>
+            <a:graphic xmlns:a="http://schemas.openxmlformats.org/drawingml/2006/main">
+              <a:graphicData uri="http://schemas.openxmlformats.org/drawingml/2006/picture">
+                <pic:pic xmlns:pic="http://schemas.openxmlformats.org/drawingml/2006/picture">
+                  <pic:nvPicPr>
+                    <pic:cNvPr id="37" name="Picture 37" descr="Text&#10;&#10;Description automatically generated with medium confidence"/>
+                    <pic:cNvPicPr/>
+                  </pic:nvPicPr>
+                  <pic:blipFill>
+                    <a:blip r:embed="rId37"/>
+                    <a:stretch>
+                      <a:fillRect/>
+                    </a:stretch>
+                  </pic:blipFill>
+                  <pic:spPr>
+                    <a:xfrm>
+                      <a:off x="0" y="0"/>
+                      <a:ext cx="3915321" cy="4544059"/>
+                    </a:xfrm>
+                    <a:prstGeom prst="rect">
+                      <a:avLst/>
+                    </a:prstGeom>
+                  </pic:spPr>
+                </pic:pic>
+              </a:graphicData>
+            </a:graphic>
+          </wp:inline>
+        </w:drawing>
+      </w:r>
+    </w:p>
+    <w:p>
+      <w:pPr>
+        <w:rPr>
+          <w:b/>
+          <w:bCs/>
+        </w:rPr>
+      </w:pPr>
+      <w:r>
+        <w:rPr>
+          <w:b/>
+          <w:bCs/>
+        </w:rPr>
+        <w:lastRenderedPageBreak/>
+        <w:drawing>
+          <wp:inline distT="0" distB="0" distL="0" distR="0" wp14:anchorId="2D504001" wp14:editId="7AB42D64">
+            <wp:extent cx="4010585" cy="4248743"/>
+            <wp:effectExtent l="0" t="0" r="9525" b="0"/>
+            <wp:docPr id="38" name="Picture 38" descr="Text&#10;&#10;Description automatically generated"/>
+            <wp:cNvGraphicFramePr>
+              <a:graphicFrameLocks xmlns:a="http://schemas.openxmlformats.org/drawingml/2006/main" noChangeAspect="1"/>
+            </wp:cNvGraphicFramePr>
+            <a:graphic xmlns:a="http://schemas.openxmlformats.org/drawingml/2006/main">
+              <a:graphicData uri="http://schemas.openxmlformats.org/drawingml/2006/picture">
+                <pic:pic xmlns:pic="http://schemas.openxmlformats.org/drawingml/2006/picture">
+                  <pic:nvPicPr>
+                    <pic:cNvPr id="38" name="Picture 38" descr="Text&#10;&#10;Description automatically generated"/>
+                    <pic:cNvPicPr/>
+                  </pic:nvPicPr>
+                  <pic:blipFill>
+                    <a:blip r:embed="rId38"/>
+                    <a:stretch>
+                      <a:fillRect/>
+                    </a:stretch>
+                  </pic:blipFill>
+                  <pic:spPr>
+                    <a:xfrm>
+                      <a:off x="0" y="0"/>
+                      <a:ext cx="4010585" cy="4248743"/>
+                    </a:xfrm>
+                    <a:prstGeom prst="rect">
+                      <a:avLst/>
+                    </a:prstGeom>
+                  </pic:spPr>
+                </pic:pic>
+              </a:graphicData>
+            </a:graphic>
+          </wp:inline>
+        </w:drawing>
+      </w:r>
+    </w:p>
+    <w:p>
+      <w:pPr>
+        <w:rPr>
+          <w:b/>
+          <w:bCs/>
+        </w:rPr>
+      </w:pPr>
+      <w:r>
+        <w:rPr>
+          <w:b/>
+          <w:bCs/>
+        </w:rPr>
+        <w:drawing>
+          <wp:inline distT="0" distB="0" distL="0" distR="0" wp14:anchorId="636BEE81" wp14:editId="4EAD395B">
+            <wp:extent cx="3276600" cy="2457450"/>
+            <wp:effectExtent l="0" t="0" r="0" b="0"/>
+            <wp:docPr id="39" name="Picture 39" descr="Text&#10;&#10;Description automatically generated"/>
+            <wp:cNvGraphicFramePr>
+              <a:graphicFrameLocks xmlns:a="http://schemas.openxmlformats.org/drawingml/2006/main" noChangeAspect="1"/>
+            </wp:cNvGraphicFramePr>
+            <a:graphic xmlns:a="http://schemas.openxmlformats.org/drawingml/2006/main">
+              <a:graphicData uri="http://schemas.openxmlformats.org/drawingml/2006/picture">
+                <pic:pic xmlns:pic="http://schemas.openxmlformats.org/drawingml/2006/picture">
+                  <pic:nvPicPr>
+                    <pic:cNvPr id="39" name="Picture 39" descr="Text&#10;&#10;Description automatically generated"/>
+                    <pic:cNvPicPr/>
+                  </pic:nvPicPr>
+                  <pic:blipFill>
+                    <a:blip r:embed="rId39"/>
+                    <a:stretch>
+                      <a:fillRect/>
+                    </a:stretch>
+                  </pic:blipFill>
+                  <pic:spPr>
+                    <a:xfrm>
+                      <a:off x="0" y="0"/>
+                      <a:ext cx="3281093" cy="2460820"/>
+                    </a:xfrm>
+                    <a:prstGeom prst="rect">
+                      <a:avLst/>
+                    </a:prstGeom>
+                  </pic:spPr>
+                </pic:pic>
+              </a:graphicData>
+            </a:graphic>
+          </wp:inline>
+        </w:drawing>
+      </w:r>
+    </w:p>
+    <w:p>
+      <w:pPr>
+        <w:rPr>
+          <w:b/>
+          <w:bCs/>
+        </w:rPr>
+      </w:pPr>
+      <w:r>
+        <w:rPr>
+          <w:b/>
+          <w:bCs/>
+        </w:rPr>
+        <w:drawing>
+          <wp:inline distT="0" distB="0" distL="0" distR="0" wp14:anchorId="2000B465" wp14:editId="33158DC0">
+            <wp:extent cx="3305175" cy="1535738"/>
+            <wp:effectExtent l="0" t="0" r="0" b="7620"/>
+            <wp:docPr id="40" name="Picture 40" descr="Text&#10;&#10;Description automatically generated"/>
+            <wp:cNvGraphicFramePr>
+              <a:graphicFrameLocks xmlns:a="http://schemas.openxmlformats.org/drawingml/2006/main" noChangeAspect="1"/>
+            </wp:cNvGraphicFramePr>
+            <a:graphic xmlns:a="http://schemas.openxmlformats.org/drawingml/2006/main">
+              <a:graphicData uri="http://schemas.openxmlformats.org/drawingml/2006/picture">
+                <pic:pic xmlns:pic="http://schemas.openxmlformats.org/drawingml/2006/picture">
+                  <pic:nvPicPr>
+                    <pic:cNvPr id="40" name="Picture 40" descr="Text&#10;&#10;Description automatically generated"/>
+                    <pic:cNvPicPr/>
+                  </pic:nvPicPr>
+                  <pic:blipFill>
+                    <a:blip r:embed="rId40"/>
+                    <a:stretch>
+                      <a:fillRect/>
+                    </a:stretch>
+                  </pic:blipFill>
+                  <pic:spPr>
+                    <a:xfrm>
+                      <a:off x="0" y="0"/>
+                      <a:ext cx="3311502" cy="1538678"/>
+                    </a:xfrm>
+                    <a:prstGeom prst="rect">
+                      <a:avLst/>
+                    </a:prstGeom>
+                  </pic:spPr>
+                </pic:pic>
+              </a:graphicData>
+            </a:graphic>
+          </wp:inline>
+        </w:drawing>
+      </w:r>
+    </w:p>
+    <w:p>
+      <w:pPr>
+        <w:rPr>
+          <w:b/>
+          <w:bCs/>
+        </w:rPr>
+      </w:pPr>
+      <w:r>
+        <w:rPr>
+          <w:b/>
+          <w:bCs/>
+        </w:rPr>
+        <w:lastRenderedPageBreak/>
+        <w:drawing>
+          <wp:inline distT="0" distB="0" distL="0" distR="0" wp14:anchorId="0D3D01CC" wp14:editId="787AB4DD">
+            <wp:extent cx="4191585" cy="4277322"/>
+            <wp:effectExtent l="0" t="0" r="0" b="9525"/>
+            <wp:docPr id="41" name="Picture 41" descr="Text&#10;&#10;Description automatically generated with medium confidence"/>
+            <wp:cNvGraphicFramePr>
+              <a:graphicFrameLocks xmlns:a="http://schemas.openxmlformats.org/drawingml/2006/main" noChangeAspect="1"/>
+            </wp:cNvGraphicFramePr>
+            <a:graphic xmlns:a="http://schemas.openxmlformats.org/drawingml/2006/main">
+              <a:graphicData uri="http://schemas.openxmlformats.org/drawingml/2006/picture">
+                <pic:pic xmlns:pic="http://schemas.openxmlformats.org/drawingml/2006/picture">
+                  <pic:nvPicPr>
+                    <pic:cNvPr id="41" name="Picture 41" descr="Text&#10;&#10;Description automatically generated with medium confidence"/>
+                    <pic:cNvPicPr/>
+                  </pic:nvPicPr>
+                  <pic:blipFill>
+                    <a:blip r:embed="rId41"/>
+                    <a:stretch>
+                      <a:fillRect/>
+                    </a:stretch>
+                  </pic:blipFill>
+                  <pic:spPr>
+                    <a:xfrm>
+                      <a:off x="0" y="0"/>
+                      <a:ext cx="4191585" cy="4277322"/>
+                    </a:xfrm>
+                    <a:prstGeom prst="rect">
+                      <a:avLst/>
+                    </a:prstGeom>
+                  </pic:spPr>
+                </pic:pic>
+              </a:graphicData>
+            </a:graphic>
+          </wp:inline>
+        </w:drawing>
+      </w:r>
+    </w:p>
+    <w:p>
+      <w:pPr>
+        <w:rPr>
+          <w:b/>
+          <w:bCs/>
+        </w:rPr>
+      </w:pPr>
+      <w:r>
+        <w:rPr>
+          <w:b/>
+          <w:bCs/>
+        </w:rPr>
+        <w:drawing>
+          <wp:inline distT="0" distB="0" distL="0" distR="0" wp14:anchorId="6B0394B4" wp14:editId="58652D00">
+            <wp:extent cx="5731510" cy="3721735"/>
+            <wp:effectExtent l="0" t="0" r="2540" b="0"/>
+            <wp:docPr id="42" name="Picture 42" descr="Graphical user interface, text, application&#10;&#10;Description automatically generated"/>
+            <wp:cNvGraphicFramePr>
+              <a:graphicFrameLocks xmlns:a="http://schemas.openxmlformats.org/drawingml/2006/main" noChangeAspect="1"/>
+            </wp:cNvGraphicFramePr>
+            <a:graphic xmlns:a="http://schemas.openxmlformats.org/drawingml/2006/main">
+              <a:graphicData uri="http://schemas.openxmlformats.org/drawingml/2006/picture">
+                <pic:pic xmlns:pic="http://schemas.openxmlformats.org/drawingml/2006/picture">
+                  <pic:nvPicPr>
+                    <pic:cNvPr id="42" name="Picture 42" descr="Graphical user interface, text, application&#10;&#10;Description automatically generated"/>
+                    <pic:cNvPicPr/>
+                  </pic:nvPicPr>
+                  <pic:blipFill>
+                    <a:blip r:embed="rId42"/>
+                    <a:stretch>
+                      <a:fillRect/>
+                    </a:stretch>
+                  </pic:blipFill>
+                  <pic:spPr>
+                    <a:xfrm>
+                      <a:off x="0" y="0"/>
+                      <a:ext cx="5731510" cy="3721735"/>
+                    </a:xfrm>
+                    <a:prstGeom prst="rect">
+                      <a:avLst/>
+                    </a:prstGeom>
+                  </pic:spPr>
+                </pic:pic>
+              </a:graphicData>
+            </a:graphic>
+          </wp:inline>
+        </w:drawing>
+      </w:r>
+    </w:p>
+    <w:p>
+      <w:pPr>
+        <w:rPr>
+          <w:b/>
+          <w:bCs/>
+        </w:rPr>
+      </w:pPr>
+      <w:r>
+        <w:rPr>
+          <w:b/>
+          <w:bCs/>
+        </w:rPr>
+        <w:lastRenderedPageBreak/>
+        <w:drawing>
+          <wp:inline distT="0" distB="0" distL="0" distR="0" wp14:anchorId="20F26AF5" wp14:editId="0EFE0309">
+            <wp:extent cx="4010585" cy="4010585"/>
+            <wp:effectExtent l="0" t="0" r="9525" b="9525"/>
+            <wp:docPr id="43" name="Picture 43" descr="Text&#10;&#10;Description automatically generated with medium confidence"/>
+            <wp:cNvGraphicFramePr>
+              <a:graphicFrameLocks xmlns:a="http://schemas.openxmlformats.org/drawingml/2006/main" noChangeAspect="1"/>
+            </wp:cNvGraphicFramePr>
+            <a:graphic xmlns:a="http://schemas.openxmlformats.org/drawingml/2006/main">
+              <a:graphicData uri="http://schemas.openxmlformats.org/drawingml/2006/picture">
+                <pic:pic xmlns:pic="http://schemas.openxmlformats.org/drawingml/2006/picture">
+                  <pic:nvPicPr>
+                    <pic:cNvPr id="43" name="Picture 43" descr="Text&#10;&#10;Description automatically generated with medium confidence"/>
+                    <pic:cNvPicPr/>
+                  </pic:nvPicPr>
+                  <pic:blipFill>
+                    <a:blip r:embed="rId43"/>
+                    <a:stretch>
+                      <a:fillRect/>
+                    </a:stretch>
+                  </pic:blipFill>
+                  <pic:spPr>
+                    <a:xfrm>
+                      <a:off x="0" y="0"/>
+                      <a:ext cx="4010585" cy="4010585"/>
+                    </a:xfrm>
+                    <a:prstGeom prst="rect">
+                      <a:avLst/>
+                    </a:prstGeom>
+                  </pic:spPr>
+                </pic:pic>
+              </a:graphicData>
+            </a:graphic>
+          </wp:inline>
+        </w:drawing>
+      </w:r>
+    </w:p>
+    <w:p>
+      <w:pPr>
+        <w:rPr>
+          <w:b/>
+          <w:bCs/>
+        </w:rPr>
+      </w:pPr>
+      <w:r>
+        <w:rPr>
+          <w:b/>
+          <w:bCs/>
+        </w:rPr>
+        <w:drawing>
+          <wp:inline distT="0" distB="0" distL="0" distR="0" wp14:anchorId="43FD4EA0" wp14:editId="67BE31E8">
+            <wp:extent cx="4277322" cy="1819529"/>
+            <wp:effectExtent l="0" t="0" r="9525" b="9525"/>
+            <wp:docPr id="44" name="Picture 44" descr="Text&#10;&#10;Description automatically generated"/>
+            <wp:cNvGraphicFramePr>
+              <a:graphicFrameLocks xmlns:a="http://schemas.openxmlformats.org/drawingml/2006/main" noChangeAspect="1"/>
+            </wp:cNvGraphicFramePr>
+            <a:graphic xmlns:a="http://schemas.openxmlformats.org/drawingml/2006/main">
+              <a:graphicData uri="http://schemas.openxmlformats.org/drawingml/2006/picture">
+                <pic:pic xmlns:pic="http://schemas.openxmlformats.org/drawingml/2006/picture">
+                  <pic:nvPicPr>
+                    <pic:cNvPr id="44" name="Picture 44" descr="Text&#10;&#10;Description automatically generated"/>
+                    <pic:cNvPicPr/>
+                  </pic:nvPicPr>
+                  <pic:blipFill>
+                    <a:blip r:embed="rId44"/>
+                    <a:stretch>
+                      <a:fillRect/>
+                    </a:stretch>
+                  </pic:blipFill>
+                  <pic:spPr>
+                    <a:xfrm>
+                      <a:off x="0" y="0"/>
+                      <a:ext cx="4277322" cy="1819529"/>
+                    </a:xfrm>
+                    <a:prstGeom prst="rect">
+                      <a:avLst/>
+                    </a:prstGeom>
+                  </pic:spPr>
+                </pic:pic>
+              </a:graphicData>
+            </a:graphic>
+          </wp:inline>
+        </w:drawing>
+      </w:r>
+    </w:p>
+    <w:p>
+      <w:pPr>
+        <w:rPr>
+          <w:b/>
+          <w:bCs/>
+        </w:rPr>
+      </w:pPr>
+      <w:r>
+        <w:rPr>
+          <w:b/>
+          <w:bCs/>
+        </w:rPr>
+        <w:drawing>
+          <wp:inline distT="0" distB="0" distL="0" distR="0" wp14:anchorId="05BB6369" wp14:editId="00E167AC">
+            <wp:extent cx="3791479" cy="2562583"/>
+            <wp:effectExtent l="0" t="0" r="0" b="9525"/>
+            <wp:docPr id="47" name="Picture 47" descr="Text&#10;&#10;Description automatically generated"/>
+            <wp:cNvGraphicFramePr>
+              <a:graphicFrameLocks xmlns:a="http://schemas.openxmlformats.org/drawingml/2006/main" noChangeAspect="1"/>
+            </wp:cNvGraphicFramePr>
+            <a:graphic xmlns:a="http://schemas.openxmlformats.org/drawingml/2006/main">
+              <a:graphicData uri="http://schemas.openxmlformats.org/drawingml/2006/picture">
+                <pic:pic xmlns:pic="http://schemas.openxmlformats.org/drawingml/2006/picture">
+                  <pic:nvPicPr>
+                    <pic:cNvPr id="47" name="Picture 47" descr="Text&#10;&#10;Description automatically generated"/>
+                    <pic:cNvPicPr/>
+                  </pic:nvPicPr>
+                  <pic:blipFill>
+                    <a:blip r:embed="rId45"/>
+                    <a:stretch>
+                      <a:fillRect/>
+                    </a:stretch>
+                  </pic:blipFill>
+                  <pic:spPr>
+                    <a:xfrm>
+                      <a:off x="0" y="0"/>
+                      <a:ext cx="3791479" cy="2562583"/>
+                    </a:xfrm>
+                    <a:prstGeom prst="rect">
+                      <a:avLst/>
+                    </a:prstGeom>
+                  </pic:spPr>
+                </pic:pic>
+              </a:graphicData>
+            </a:graphic>
+          </wp:inline>
+        </w:drawing>
+      </w:r>
+    </w:p>
+    <w:p>
+      <w:pPr>
+        <w:rPr>
+          <w:b/>
+          <w:bCs/>
+        </w:rPr>
+      </w:pPr>
+      <w:r>
+        <w:rPr>
+          <w:b/>
+          <w:bCs/>
+        </w:rPr>
+        <w:lastRenderedPageBreak/>
+        <w:drawing>
+          <wp:inline distT="0" distB="0" distL="0" distR="0" wp14:anchorId="7F67BF26" wp14:editId="4A1D238B">
+            <wp:extent cx="4248743" cy="2124371"/>
+            <wp:effectExtent l="0" t="0" r="0" b="9525"/>
+            <wp:docPr id="48" name="Picture 48" descr="Graphical user interface, text, application&#10;&#10;Description automatically generated"/>
+            <wp:cNvGraphicFramePr>
+              <a:graphicFrameLocks xmlns:a="http://schemas.openxmlformats.org/drawingml/2006/main" noChangeAspect="1"/>
+            </wp:cNvGraphicFramePr>
+            <a:graphic xmlns:a="http://schemas.openxmlformats.org/drawingml/2006/main">
+              <a:graphicData uri="http://schemas.openxmlformats.org/drawingml/2006/picture">
+                <pic:pic xmlns:pic="http://schemas.openxmlformats.org/drawingml/2006/picture">
+                  <pic:nvPicPr>
+                    <pic:cNvPr id="48" name="Picture 48" descr="Graphical user interface, text, application&#10;&#10;Description automatically generated"/>
+                    <pic:cNvPicPr/>
+                  </pic:nvPicPr>
+                  <pic:blipFill>
+                    <a:blip r:embed="rId46"/>
+                    <a:stretch>
+                      <a:fillRect/>
+                    </a:stretch>
+                  </pic:blipFill>
+                  <pic:spPr>
+                    <a:xfrm>
+                      <a:off x="0" y="0"/>
+                      <a:ext cx="4248743" cy="2124371"/>
+                    </a:xfrm>
+                    <a:prstGeom prst="rect">
+                      <a:avLst/>
+                    </a:prstGeom>
+                  </pic:spPr>
+                </pic:pic>
+              </a:graphicData>
+            </a:graphic>
+          </wp:inline>
+        </w:drawing>
+      </w:r>
+    </w:p>
+    <w:p>
+      <w:pPr>
+        <w:rPr>
+          <w:b/>
+          <w:bCs/>
+        </w:rPr>
+      </w:pPr>
+      <w:r>
+        <w:rPr>
+          <w:b/>
+          <w:bCs/>
+        </w:rPr>
+        <w:drawing>
+          <wp:inline distT="0" distB="0" distL="0" distR="0" wp14:anchorId="5BE80AC2" wp14:editId="6FF18971">
+            <wp:extent cx="4286848" cy="2476846"/>
+            <wp:effectExtent l="0" t="0" r="0" b="0"/>
+            <wp:docPr id="49" name="Picture 49" descr="Text&#10;&#10;Description automatically generated"/>
+            <wp:cNvGraphicFramePr>
+              <a:graphicFrameLocks xmlns:a="http://schemas.openxmlformats.org/drawingml/2006/main" noChangeAspect="1"/>
+            </wp:cNvGraphicFramePr>
+            <a:graphic xmlns:a="http://schemas.openxmlformats.org/drawingml/2006/main">
+              <a:graphicData uri="http://schemas.openxmlformats.org/drawingml/2006/picture">
+                <pic:pic xmlns:pic="http://schemas.openxmlformats.org/drawingml/2006/picture">
+                  <pic:nvPicPr>
+                    <pic:cNvPr id="49" name="Picture 49" descr="Text&#10;&#10;Description automatically generated"/>
+                    <pic:cNvPicPr/>
+                  </pic:nvPicPr>
+                  <pic:blipFill>
+                    <a:blip r:embed="rId47"/>
+                    <a:stretch>
+                      <a:fillRect/>
+                    </a:stretch>
+                  </pic:blipFill>
+                  <pic:spPr>
+                    <a:xfrm>
+                      <a:off x="0" y="0"/>
+                      <a:ext cx="4286848" cy="2476846"/>
+                    </a:xfrm>
+                    <a:prstGeom prst="rect">
+                      <a:avLst/>
+                    </a:prstGeom>
+                  </pic:spPr>
+                </pic:pic>
+              </a:graphicData>
+            </a:graphic>
+          </wp:inline>
+        </w:drawing>
+      </w:r>
+    </w:p>
+    <w:p>
+      <w:pPr>
+        <w:rPr>
+          <w:b/>
+          <w:bCs/>
+        </w:rPr>
+      </w:pPr>
+      <w:r>
+        <w:rPr>
+          <w:b/>
+          <w:bCs/>
+        </w:rPr>
+        <w:drawing>
+          <wp:inline distT="0" distB="0" distL="0" distR="0" wp14:anchorId="0F7641FA" wp14:editId="46CDBCCE">
+            <wp:extent cx="4001058" cy="2962688"/>
+            <wp:effectExtent l="0" t="0" r="0" b="9525"/>
+            <wp:docPr id="50" name="Picture 50" descr="Graphical user interface, text, application&#10;&#10;Description automatically generated"/>
+            <wp:cNvGraphicFramePr>
+              <a:graphicFrameLocks xmlns:a="http://schemas.openxmlformats.org/drawingml/2006/main" noChangeAspect="1"/>
+            </wp:cNvGraphicFramePr>
+            <a:graphic xmlns:a="http://schemas.openxmlformats.org/drawingml/2006/main">
+              <a:graphicData uri="http://schemas.openxmlformats.org/drawingml/2006/picture">
+                <pic:pic xmlns:pic="http://schemas.openxmlformats.org/drawingml/2006/picture">
+                  <pic:nvPicPr>
+                    <pic:cNvPr id="50" name="Picture 50" descr="Graphical user interface, text, application&#10;&#10;Description automatically generated"/>
+                    <pic:cNvPicPr/>
+                  </pic:nvPicPr>
+                  <pic:blipFill>
+                    <a:blip r:embed="rId48"/>
+                    <a:stretch>
+                      <a:fillRect/>
+                    </a:stretch>
+                  </pic:blipFill>
+                  <pic:spPr>
+                    <a:xfrm>
+                      <a:off x="0" y="0"/>
+                      <a:ext cx="4001058" cy="2962688"/>
+                    </a:xfrm>
+                    <a:prstGeom prst="rect">
+                      <a:avLst/>
+                    </a:prstGeom>
+                  </pic:spPr>
+                </pic:pic>
+              </a:graphicData>
+            </a:graphic>
+          </wp:inline>
+        </w:drawing>
+      </w:r>
+    </w:p>
+    <w:p>
+      <w:pPr>
+        <w:rPr>
+          <w:b/>
+          <w:bCs/>
+        </w:rPr>
+      </w:pPr>
+      <w:r>
+        <w:rPr>
+          <w:b/>
+          <w:bCs/>
+        </w:rPr>
+        <w:lastRenderedPageBreak/>
+        <w:drawing>
+          <wp:inline distT="0" distB="0" distL="0" distR="0" wp14:anchorId="212CE222" wp14:editId="204B310E">
+            <wp:extent cx="5731510" cy="3459480"/>
+            <wp:effectExtent l="0" t="0" r="2540" b="7620"/>
+            <wp:docPr id="51" name="Picture 51" descr="Graphical user interface, text, application&#10;&#10;Description automatically generated"/>
+            <wp:cNvGraphicFramePr>
+              <a:graphicFrameLocks xmlns:a="http://schemas.openxmlformats.org/drawingml/2006/main" noChangeAspect="1"/>
+            </wp:cNvGraphicFramePr>
+            <a:graphic xmlns:a="http://schemas.openxmlformats.org/drawingml/2006/main">
+              <a:graphicData uri="http://schemas.openxmlformats.org/drawingml/2006/picture">
+                <pic:pic xmlns:pic="http://schemas.openxmlformats.org/drawingml/2006/picture">
+                  <pic:nvPicPr>
+                    <pic:cNvPr id="51" name="Picture 51" descr="Graphical user interface, text, application&#10;&#10;Description automatically generated"/>
+                    <pic:cNvPicPr/>
+                  </pic:nvPicPr>
+                  <pic:blipFill>
+                    <a:blip r:embed="rId49"/>
+                    <a:stretch>
+                      <a:fillRect/>
+                    </a:stretch>
+                  </pic:blipFill>
+                  <pic:spPr>
+                    <a:xfrm>
+                      <a:off x="0" y="0"/>
+                      <a:ext cx="5731510" cy="3459480"/>
                     </a:xfrm>
                     <a:prstGeom prst="rect">
                       <a:avLst/>

</xml_diff>